<commit_message>
Diagram class is already.
</commit_message>
<xml_diff>
--- a/Laboratorio1AED/files/LABORATORIO1 AED.docx
+++ b/Laboratorio1AED/files/LABORATORIO1 AED.docx
@@ -2129,7 +2129,18 @@
           <w:szCs w:val="24"/>
           <w:lang w:eastAsia="es-CO"/>
         </w:rPr>
-        <w:t>vitar que el procesador principal tenga que realizar tareas de cómputo intensivo. Puede acelerar el rendimiento del sistema por el hecho de esta descarga de trabajo en el procesador principal y porque suelen ser procesadores especializados que realizan las tareas para las que están diseñado más eficientemente.  Fuente:</w:t>
+        <w:t xml:space="preserve">vitar que el procesador principal tenga que realizar tareas de cómputo intensivo. Puede acelerar el rendimiento del sistema por el hecho de esta descarga de trabajo en el procesador principal </w:t>
+      </w:r>
+      <w:r>
+        <w:rPr>
+          <w:rFonts w:ascii="Arial" w:eastAsia="Arial" w:hAnsi="Arial" w:cs="Arial"/>
+          <w:color w:val="000000" w:themeColor="text1"/>
+          <w:sz w:val="24"/>
+          <w:szCs w:val="24"/>
+          <w:lang w:eastAsia="es-CO"/>
+        </w:rPr>
+        <w:lastRenderedPageBreak/>
+        <w:t>y porque suelen ser procesadores especializados que realizan las tareas para las que están diseñado más eficientemente.  Fuente:</w:t>
       </w:r>
       <w:hyperlink r:id="rId9">
         <w:r>
@@ -2766,6 +2777,7 @@
           <w:szCs w:val="24"/>
           <w:lang w:val="es-ES"/>
         </w:rPr>
+        <w:lastRenderedPageBreak/>
         <w:t xml:space="preserve">Fuente: </w:t>
       </w:r>
       <w:r>
@@ -3539,6 +3551,7 @@
           <w:szCs w:val="24"/>
           <w:lang w:val="es-ES"/>
         </w:rPr>
+        <w:lastRenderedPageBreak/>
         <w:t>DISEÑO:</w:t>
       </w:r>
     </w:p>
@@ -3725,27 +3738,7 @@
           <w:szCs w:val="24"/>
           <w:lang w:val="es-ES"/>
         </w:rPr>
-        <w:t xml:space="preserve"> </w:t>
-      </w:r>
-      <w:proofErr w:type="gramStart"/>
-      <w:r>
-        <w:rPr>
-          <w:rFonts w:ascii="Arial" w:eastAsia="Arial" w:hAnsi="Arial" w:cs="Arial"/>
-          <w:sz w:val="24"/>
-          <w:szCs w:val="24"/>
-          <w:lang w:val="es-ES"/>
-        </w:rPr>
-        <w:t>como</w:t>
-      </w:r>
-      <w:proofErr w:type="gramEnd"/>
-      <w:r>
-        <w:rPr>
-          <w:rFonts w:ascii="Arial" w:eastAsia="Arial" w:hAnsi="Arial" w:cs="Arial"/>
-          <w:sz w:val="24"/>
-          <w:szCs w:val="24"/>
-          <w:lang w:val="es-ES"/>
-        </w:rPr>
-        <w:t xml:space="preserve"> le plazcan y no que los tenga que ordenar.</w:t>
+        <w:t xml:space="preserve"> como le plazcan y no que los tenga que ordenar.</w:t>
       </w:r>
     </w:p>
     <w:p>
@@ -3964,6 +3957,7 @@
           <w:szCs w:val="24"/>
           <w:lang w:val="es-ES"/>
         </w:rPr>
+        <w:lastRenderedPageBreak/>
         <w:t xml:space="preserve">Alternativa 4: </w:t>
       </w:r>
       <w:r>
@@ -5241,6 +5235,7 @@
                 <w:szCs w:val="24"/>
                 <w:lang w:val="es-ES"/>
               </w:rPr>
+              <w:lastRenderedPageBreak/>
               <w:t xml:space="preserve">nombre del método, ingresan como parámetros, un arreglo y 2 enteros.     </w:t>
             </w:r>
           </w:p>
@@ -6255,6 +6250,7 @@
                 <w:szCs w:val="24"/>
                 <w:lang w:val="es-ES"/>
               </w:rPr>
+              <w:lastRenderedPageBreak/>
               <w:t xml:space="preserve">Nombre del método </w:t>
             </w:r>
             <w:proofErr w:type="spellStart"/>
@@ -7101,7 +7097,17 @@
                 <w:szCs w:val="24"/>
                 <w:lang w:val="es-ES"/>
               </w:rPr>
-              <w:t>La prueba retorna true, cuando el caso es considerado normal. Caso contrario, de no serlo.</w:t>
+              <w:t xml:space="preserve">La prueba retorna true, cuando el caso es considerado </w:t>
+            </w:r>
+            <w:r>
+              <w:rPr>
+                <w:rFonts w:ascii="Arial" w:eastAsia="Arial" w:hAnsi="Arial" w:cs="Arial"/>
+                <w:sz w:val="24"/>
+                <w:szCs w:val="24"/>
+                <w:lang w:val="es-ES"/>
+              </w:rPr>
+              <w:lastRenderedPageBreak/>
+              <w:t>normal. Caso contrario, de no serlo.</w:t>
             </w:r>
           </w:p>
         </w:tc>
@@ -7131,6 +7137,7 @@
                 <w:szCs w:val="24"/>
                 <w:lang w:val="es-ES"/>
               </w:rPr>
+              <w:lastRenderedPageBreak/>
               <w:t>inverselyNormal</w:t>
             </w:r>
             <w:proofErr w:type="spellEnd"/>
@@ -8838,6 +8845,7 @@
                 <w:szCs w:val="24"/>
                 <w:lang w:val="es-ES"/>
               </w:rPr>
+              <w:lastRenderedPageBreak/>
               <w:t>int</w:t>
             </w:r>
             <w:proofErr w:type="spellEnd"/>
@@ -11869,6 +11877,7 @@
                 <w:szCs w:val="20"/>
                 <w:lang w:val="es-ES"/>
               </w:rPr>
+              <w:lastRenderedPageBreak/>
               <w:t xml:space="preserve">        </w:t>
             </w:r>
             <w:proofErr w:type="spellStart"/>
@@ -13289,6 +13298,7 @@
                 <w:szCs w:val="20"/>
                 <w:lang w:val="es-ES"/>
               </w:rPr>
+              <w:lastRenderedPageBreak/>
               <w:t>N</w:t>
             </w:r>
           </w:p>
@@ -13649,6 +13659,7 @@
                 <w:szCs w:val="20"/>
                 <w:lang w:val="es-ES"/>
               </w:rPr>
+              <w:lastRenderedPageBreak/>
               <w:t>Función de tiempo del algoritmo:</w:t>
             </w:r>
           </w:p>
@@ -15165,6 +15176,7 @@
                 <w:szCs w:val="20"/>
                 <w:lang w:val="es-ES"/>
               </w:rPr>
+              <w:lastRenderedPageBreak/>
               <w:tab/>
               <w:t xml:space="preserve">            </w:t>
             </w:r>
@@ -15474,6 +15486,7 @@
                 <w:szCs w:val="20"/>
                 <w:lang w:val="es-ES"/>
               </w:rPr>
+              <w:lastRenderedPageBreak/>
               <w:t>1</w:t>
             </w:r>
           </w:p>
@@ -15504,6 +15517,7 @@
                 <w:szCs w:val="20"/>
                 <w:lang w:val="es-ES"/>
               </w:rPr>
+              <w:lastRenderedPageBreak/>
               <w:t>Función de tiempo del algoritmo:</w:t>
             </w:r>
           </w:p>
@@ -16042,141 +16056,6 @@
     </w:tbl>
     <w:p>
       <w:pPr>
-        <w:jc w:val="both"/>
-        <w:rPr>
-          <w:rFonts w:ascii="Arial" w:eastAsia="Arial" w:hAnsi="Arial" w:cs="Arial"/>
-          <w:sz w:val="20"/>
-          <w:szCs w:val="20"/>
-          <w:lang w:val="es-ES"/>
-        </w:rPr>
-      </w:pPr>
-    </w:p>
-    <w:p>
-      <w:pPr>
-        <w:spacing w:after="0" w:line="240" w:lineRule="auto"/>
-        <w:jc w:val="both"/>
-        <w:rPr>
-          <w:rFonts w:ascii="Arial" w:eastAsia="Times New Roman" w:hAnsi="Arial" w:cs="Arial"/>
-          <w:sz w:val="24"/>
-          <w:szCs w:val="24"/>
-          <w:lang w:eastAsia="es-CO"/>
-        </w:rPr>
-      </w:pPr>
-    </w:p>
-    <w:p>
-      <w:pPr>
-        <w:spacing w:after="0" w:line="240" w:lineRule="auto"/>
-        <w:jc w:val="both"/>
-        <w:rPr>
-          <w:rFonts w:ascii="Arial,Arial,Times New Roman" w:eastAsia="Arial,Arial,Times New Roman" w:hAnsi="Arial,Arial,Times New Roman" w:cs="Arial,Arial,Times New Roman"/>
-          <w:sz w:val="24"/>
-          <w:szCs w:val="24"/>
-          <w:lang w:eastAsia="es-CO"/>
-        </w:rPr>
-      </w:pPr>
-      <w:r>
-        <w:rPr>
-          <w:rFonts w:ascii="Arial" w:eastAsia="Arial" w:hAnsi="Arial" w:cs="Arial"/>
-          <w:b/>
-          <w:bCs/>
-          <w:color w:val="000000" w:themeColor="text1"/>
-          <w:sz w:val="24"/>
-          <w:szCs w:val="24"/>
-          <w:lang w:eastAsia="es-CO"/>
-        </w:rPr>
-        <w:t>Nota:</w:t>
-      </w:r>
-      <w:r>
-        <w:rPr>
-          <w:rFonts w:ascii="Arial" w:eastAsia="Arial" w:hAnsi="Arial" w:cs="Arial"/>
-          <w:color w:val="000000" w:themeColor="text1"/>
-          <w:sz w:val="24"/>
-          <w:szCs w:val="24"/>
-          <w:lang w:eastAsia="es-CO"/>
-        </w:rPr>
-        <w:t xml:space="preserve"> Usted debe entregar un archivo comprimido en formato </w:t>
-      </w:r>
-      <w:proofErr w:type="spellStart"/>
-      <w:r>
-        <w:rPr>
-          <w:rFonts w:ascii="Arial" w:eastAsia="Arial" w:hAnsi="Arial" w:cs="Arial"/>
-          <w:color w:val="000000" w:themeColor="text1"/>
-          <w:sz w:val="24"/>
-          <w:szCs w:val="24"/>
-          <w:lang w:eastAsia="es-CO"/>
-        </w:rPr>
-        <w:t>zip</w:t>
-      </w:r>
-      <w:proofErr w:type="spellEnd"/>
-      <w:r>
-        <w:rPr>
-          <w:rFonts w:ascii="Arial" w:eastAsia="Arial" w:hAnsi="Arial" w:cs="Arial"/>
-          <w:color w:val="000000" w:themeColor="text1"/>
-          <w:sz w:val="24"/>
-          <w:szCs w:val="24"/>
-          <w:lang w:eastAsia="es-CO"/>
-        </w:rPr>
-        <w:t xml:space="preserve"> de un directorio con únicamente 2 archivos: 1 archivo de informe en formato </w:t>
-      </w:r>
-      <w:proofErr w:type="spellStart"/>
-      <w:r>
-        <w:rPr>
-          <w:rFonts w:ascii="Arial" w:eastAsia="Arial" w:hAnsi="Arial" w:cs="Arial"/>
-          <w:color w:val="000000" w:themeColor="text1"/>
-          <w:sz w:val="24"/>
-          <w:szCs w:val="24"/>
-          <w:lang w:eastAsia="es-CO"/>
-        </w:rPr>
-        <w:t>pdf</w:t>
-      </w:r>
-      <w:proofErr w:type="spellEnd"/>
-      <w:r>
-        <w:rPr>
-          <w:rFonts w:ascii="Arial" w:eastAsia="Arial" w:hAnsi="Arial" w:cs="Arial"/>
-          <w:color w:val="000000" w:themeColor="text1"/>
-          <w:sz w:val="24"/>
-          <w:szCs w:val="24"/>
-          <w:lang w:eastAsia="es-CO"/>
-        </w:rPr>
-        <w:t xml:space="preserve"> con toda la documentación (de cada una de las fases del método y el análisis) y otro archivo comprimido de un directorio con los archivos de codificación en sus respectivos paquetes.</w:t>
-      </w:r>
-    </w:p>
-    <w:p>
-      <w:pPr>
-        <w:spacing w:after="0" w:line="240" w:lineRule="auto"/>
-        <w:jc w:val="both"/>
-        <w:rPr>
-          <w:rFonts w:ascii="Arial" w:eastAsia="Times New Roman" w:hAnsi="Arial" w:cs="Arial"/>
-          <w:sz w:val="24"/>
-          <w:szCs w:val="24"/>
-          <w:lang w:eastAsia="es-CO"/>
-        </w:rPr>
-      </w:pPr>
-    </w:p>
-    <w:p>
-      <w:pPr>
-        <w:spacing w:after="0" w:line="240" w:lineRule="auto"/>
-        <w:jc w:val="both"/>
-        <w:rPr>
-          <w:rFonts w:ascii="Arial,Arial,Times New Roman" w:eastAsia="Arial,Arial,Times New Roman" w:hAnsi="Arial,Arial,Times New Roman" w:cs="Arial,Arial,Times New Roman"/>
-          <w:sz w:val="24"/>
-          <w:szCs w:val="24"/>
-          <w:lang w:eastAsia="es-CO"/>
-        </w:rPr>
-      </w:pPr>
-      <w:r>
-        <w:rPr>
-          <w:rFonts w:ascii="Arial" w:eastAsia="Arial" w:hAnsi="Arial" w:cs="Arial"/>
-          <w:color w:val="000000" w:themeColor="text1"/>
-          <w:sz w:val="24"/>
-          <w:szCs w:val="24"/>
-          <w:lang w:eastAsia="es-CO"/>
-        </w:rPr>
-        <w:t>El nombre del archivo comprimido debe tener el formato: PRIMERAPELLIDOEST1_PRIMERAPELLIDOEST2_PRIMERAPELLIDOEST3.zip (tenga en cuenta que el separador entre cada apellido es un guion al piso).</w:t>
-      </w:r>
-    </w:p>
-    <w:p>
-      <w:pPr>
         <w:tabs>
           <w:tab w:val="left" w:pos="1965"/>
         </w:tabs>
@@ -16186,6 +16065,8 @@
           <w:lang w:val="es-ES"/>
         </w:rPr>
       </w:pPr>
+      <w:bookmarkStart w:id="0" w:name="_GoBack"/>
+      <w:bookmarkEnd w:id="0"/>
     </w:p>
     <w:sectPr>
       <w:headerReference w:type="default" r:id="rId28"/>
@@ -19368,7 +19249,7 @@
 </file>
 
 <file path=customXml/itemProps1.xml><?xml version="1.0" encoding="utf-8"?>
-<ds:datastoreItem xmlns:ds="http://schemas.openxmlformats.org/officeDocument/2006/customXml" ds:itemID="{ED000842-2634-40FB-87D6-4B58C4097209}">
+<ds:datastoreItem xmlns:ds="http://schemas.openxmlformats.org/officeDocument/2006/customXml" ds:itemID="{F83311DB-7CA8-4AD5-A044-DE78D5C7C2E2}">
   <ds:schemaRefs>
     <ds:schemaRef ds:uri="http://schemas.openxmlformats.org/officeDocument/2006/bibliography"/>
   </ds:schemaRefs>

</xml_diff>